<commit_message>
adding endpoints for recording hospital data and fixing method of filtering by blood type
</commit_message>
<xml_diff>
--- a/Blood4Life/Sprint-2/Layout-Gravacao-Exportacao/Arquivo-Layout-Hospitais.docx
+++ b/Blood4Life/Sprint-2/Layout-Gravacao-Exportacao/Arquivo-Layout-Hospitais.docx
@@ -482,15 +482,15 @@
                 <w:sz w:val="24"/>
                 <w:szCs w:val="24"/>
               </w:rPr>
-              <w:t>DOA</w:t>
-            </w:r>
-            <w:r>
-              <w:rPr>
-                <w:rFonts w:ascii="Arial" w:hAnsi="Arial" w:cs="Arial"/>
-                <w:sz w:val="24"/>
-                <w:szCs w:val="24"/>
-              </w:rPr>
-              <w:t>DOR”</w:t>
+              <w:t>HOSPITAL</w:t>
+            </w:r>
+            <w:r>
+              <w:rPr>
+                <w:rFonts w:ascii="Arial" w:hAnsi="Arial" w:cs="Arial"/>
+                <w:sz w:val="24"/>
+                <w:szCs w:val="24"/>
+              </w:rPr>
+              <w:t>”</w:t>
             </w:r>
           </w:p>
         </w:tc>
@@ -1585,47 +1585,7 @@
                 <w:sz w:val="24"/>
                 <w:szCs w:val="24"/>
               </w:rPr>
-              <w:t xml:space="preserve">Número do cadastro de pessoa </w:t>
-            </w:r>
-            <w:r>
-              <w:rPr>
-                <w:rFonts w:ascii="Arial" w:hAnsi="Arial" w:cs="Arial"/>
-                <w:sz w:val="24"/>
-                <w:szCs w:val="24"/>
-              </w:rPr>
-              <w:t>jurídica</w:t>
-            </w:r>
-            <w:r>
-              <w:rPr>
-                <w:rFonts w:ascii="Arial" w:hAnsi="Arial" w:cs="Arial"/>
-                <w:sz w:val="24"/>
-                <w:szCs w:val="24"/>
-              </w:rPr>
-              <w:t xml:space="preserve"> (C</w:t>
-            </w:r>
-            <w:r>
-              <w:rPr>
-                <w:rFonts w:ascii="Arial" w:hAnsi="Arial" w:cs="Arial"/>
-                <w:sz w:val="24"/>
-                <w:szCs w:val="24"/>
-              </w:rPr>
-              <w:t>NPJ</w:t>
-            </w:r>
-            <w:r>
-              <w:rPr>
-                <w:rFonts w:ascii="Arial" w:hAnsi="Arial" w:cs="Arial"/>
-                <w:sz w:val="24"/>
-                <w:szCs w:val="24"/>
-              </w:rPr>
-              <w:t xml:space="preserve">) do </w:t>
-            </w:r>
-            <w:r>
-              <w:rPr>
-                <w:rFonts w:ascii="Arial" w:hAnsi="Arial" w:cs="Arial"/>
-                <w:sz w:val="24"/>
-                <w:szCs w:val="24"/>
-              </w:rPr>
-              <w:t>hospital</w:t>
+              <w:t>Número do cadastro de pessoa jurídica (CNPJ) do hospital</w:t>
             </w:r>
           </w:p>
         </w:tc>
@@ -1725,15 +1685,7 @@
                 <w:sz w:val="24"/>
                 <w:szCs w:val="24"/>
               </w:rPr>
-              <w:t>06</w:t>
-            </w:r>
-            <w:r>
-              <w:rPr>
-                <w:rFonts w:ascii="Arial" w:hAnsi="Arial" w:cs="Arial"/>
-                <w:sz w:val="24"/>
-                <w:szCs w:val="24"/>
-              </w:rPr>
-              <w:t>2-</w:t>
+              <w:t>062-</w:t>
             </w:r>
             <w:r>
               <w:rPr>
@@ -1939,15 +1891,7 @@
                 <w:sz w:val="24"/>
                 <w:szCs w:val="24"/>
               </w:rPr>
-              <w:t>Rua</w:t>
-            </w:r>
-            <w:r>
-              <w:rPr>
-                <w:rFonts w:ascii="Arial" w:hAnsi="Arial" w:cs="Arial"/>
-                <w:sz w:val="24"/>
-                <w:szCs w:val="24"/>
-              </w:rPr>
-              <w:t xml:space="preserve"> em que o hospital fica localizado</w:t>
+              <w:t>Rua em que o hospital fica localizado</w:t>
             </w:r>
           </w:p>
         </w:tc>
@@ -2100,15 +2044,7 @@
                 <w:sz w:val="24"/>
                 <w:szCs w:val="24"/>
               </w:rPr>
-              <w:t>Bairro</w:t>
-            </w:r>
-            <w:r>
-              <w:rPr>
-                <w:rFonts w:ascii="Arial" w:hAnsi="Arial" w:cs="Arial"/>
-                <w:sz w:val="24"/>
-                <w:szCs w:val="24"/>
-              </w:rPr>
-              <w:t xml:space="preserve"> em que o hospital fica localizado</w:t>
+              <w:t>Bairro em que o hospital fica localizado</w:t>
             </w:r>
           </w:p>
         </w:tc>
@@ -2253,31 +2189,7 @@
                 <w:sz w:val="24"/>
                 <w:szCs w:val="24"/>
               </w:rPr>
-              <w:t>de</w:t>
-            </w:r>
-            <w:r>
-              <w:rPr>
-                <w:rFonts w:ascii="Arial" w:hAnsi="Arial" w:cs="Arial"/>
-                <w:sz w:val="24"/>
-                <w:szCs w:val="24"/>
-              </w:rPr>
-              <w:t xml:space="preserve"> o</w:t>
-            </w:r>
-            <w:r>
-              <w:rPr>
-                <w:rFonts w:ascii="Arial" w:hAnsi="Arial" w:cs="Arial"/>
-                <w:sz w:val="24"/>
-                <w:szCs w:val="24"/>
-              </w:rPr>
-              <w:t>nde</w:t>
-            </w:r>
-            <w:r>
-              <w:rPr>
-                <w:rFonts w:ascii="Arial" w:hAnsi="Arial" w:cs="Arial"/>
-                <w:sz w:val="24"/>
-                <w:szCs w:val="24"/>
-              </w:rPr>
-              <w:t xml:space="preserve"> hospital fica localizado</w:t>
+              <w:t>de onde hospital fica localizado</w:t>
             </w:r>
           </w:p>
         </w:tc>
@@ -2694,15 +2606,7 @@
                 <w:sz w:val="24"/>
                 <w:szCs w:val="24"/>
               </w:rPr>
-              <w:t xml:space="preserve">Número de telefone do </w:t>
-            </w:r>
-            <w:r>
-              <w:rPr>
-                <w:rFonts w:ascii="Arial" w:hAnsi="Arial" w:cs="Arial"/>
-                <w:sz w:val="24"/>
-                <w:szCs w:val="24"/>
-              </w:rPr>
-              <w:t>hospital</w:t>
+              <w:t>Número de telefone do hospital</w:t>
             </w:r>
           </w:p>
         </w:tc>
@@ -2741,454 +2645,6 @@
         <w:t>Trailer</w:t>
       </w:r>
     </w:p>
-    <w:tbl>
-      <w:tblPr>
-        <w:tblStyle w:val="Tabelacomgrade"/>
-        <w:tblpPr w:leftFromText="141" w:rightFromText="141" w:vertAnchor="page" w:horzAnchor="margin" w:tblpXSpec="center" w:tblpY="12349"/>
-        <w:tblW w:w="10301" w:type="dxa"/>
-        <w:tblLook w:val="04A0" w:firstRow="1" w:lastRow="0" w:firstColumn="1" w:lastColumn="0" w:noHBand="0" w:noVBand="1"/>
-      </w:tblPr>
-      <w:tblGrid>
-        <w:gridCol w:w="1560"/>
-        <w:gridCol w:w="1654"/>
-        <w:gridCol w:w="1465"/>
-        <w:gridCol w:w="1650"/>
-        <w:gridCol w:w="1416"/>
-        <w:gridCol w:w="2556"/>
-      </w:tblGrid>
-      <w:tr>
-        <w:tc>
-          <w:tcPr>
-            <w:tcW w:w="1560" w:type="dxa"/>
-          </w:tcPr>
-          <w:p>
-            <w:pPr>
-              <w:rPr>
-                <w:rFonts w:ascii="Arial" w:hAnsi="Arial" w:cs="Arial"/>
-                <w:sz w:val="24"/>
-                <w:szCs w:val="24"/>
-              </w:rPr>
-            </w:pPr>
-            <w:r>
-              <w:rPr>
-                <w:rFonts w:ascii="Arial" w:hAnsi="Arial" w:cs="Arial"/>
-                <w:sz w:val="24"/>
-                <w:szCs w:val="24"/>
-              </w:rPr>
-              <w:t>Número do Campo</w:t>
-            </w:r>
-          </w:p>
-        </w:tc>
-        <w:tc>
-          <w:tcPr>
-            <w:tcW w:w="1654" w:type="dxa"/>
-          </w:tcPr>
-          <w:p>
-            <w:pPr>
-              <w:rPr>
-                <w:rFonts w:ascii="Arial" w:hAnsi="Arial" w:cs="Arial"/>
-                <w:sz w:val="24"/>
-                <w:szCs w:val="24"/>
-              </w:rPr>
-            </w:pPr>
-            <w:r>
-              <w:rPr>
-                <w:rFonts w:ascii="Arial" w:hAnsi="Arial" w:cs="Arial"/>
-                <w:sz w:val="24"/>
-                <w:szCs w:val="24"/>
-              </w:rPr>
-              <w:t>Nome do Campo</w:t>
-            </w:r>
-          </w:p>
-        </w:tc>
-        <w:tc>
-          <w:tcPr>
-            <w:tcW w:w="1465" w:type="dxa"/>
-          </w:tcPr>
-          <w:p>
-            <w:pPr>
-              <w:rPr>
-                <w:rFonts w:ascii="Arial" w:hAnsi="Arial" w:cs="Arial"/>
-                <w:sz w:val="24"/>
-                <w:szCs w:val="24"/>
-              </w:rPr>
-            </w:pPr>
-            <w:r>
-              <w:rPr>
-                <w:rFonts w:ascii="Arial" w:hAnsi="Arial" w:cs="Arial"/>
-                <w:sz w:val="24"/>
-                <w:szCs w:val="24"/>
-              </w:rPr>
-              <w:t>Tamanho</w:t>
-            </w:r>
-          </w:p>
-        </w:tc>
-        <w:tc>
-          <w:tcPr>
-            <w:tcW w:w="1650" w:type="dxa"/>
-          </w:tcPr>
-          <w:p>
-            <w:pPr>
-              <w:rPr>
-                <w:rFonts w:ascii="Arial" w:hAnsi="Arial" w:cs="Arial"/>
-                <w:sz w:val="24"/>
-                <w:szCs w:val="24"/>
-              </w:rPr>
-            </w:pPr>
-            <w:r>
-              <w:rPr>
-                <w:rFonts w:ascii="Arial" w:hAnsi="Arial" w:cs="Arial"/>
-                <w:sz w:val="24"/>
-                <w:szCs w:val="24"/>
-              </w:rPr>
-              <w:t>Posição</w:t>
-            </w:r>
-          </w:p>
-        </w:tc>
-        <w:tc>
-          <w:tcPr>
-            <w:tcW w:w="1416" w:type="dxa"/>
-          </w:tcPr>
-          <w:p>
-            <w:pPr>
-              <w:rPr>
-                <w:rFonts w:ascii="Arial" w:hAnsi="Arial" w:cs="Arial"/>
-                <w:sz w:val="24"/>
-                <w:szCs w:val="24"/>
-              </w:rPr>
-            </w:pPr>
-            <w:r>
-              <w:rPr>
-                <w:rFonts w:ascii="Arial" w:hAnsi="Arial" w:cs="Arial"/>
-                <w:sz w:val="24"/>
-                <w:szCs w:val="24"/>
-              </w:rPr>
-              <w:t>Formato</w:t>
-            </w:r>
-          </w:p>
-        </w:tc>
-        <w:tc>
-          <w:tcPr>
-            <w:tcW w:w="2556" w:type="dxa"/>
-          </w:tcPr>
-          <w:p>
-            <w:pPr>
-              <w:rPr>
-                <w:rFonts w:ascii="Arial" w:hAnsi="Arial" w:cs="Arial"/>
-                <w:sz w:val="24"/>
-                <w:szCs w:val="24"/>
-              </w:rPr>
-            </w:pPr>
-            <w:r>
-              <w:rPr>
-                <w:rFonts w:ascii="Arial" w:hAnsi="Arial" w:cs="Arial"/>
-                <w:sz w:val="24"/>
-                <w:szCs w:val="24"/>
-              </w:rPr>
-              <w:t>Descrição</w:t>
-            </w:r>
-          </w:p>
-        </w:tc>
-      </w:tr>
-      <w:tr>
-        <w:tc>
-          <w:tcPr>
-            <w:tcW w:w="1560" w:type="dxa"/>
-          </w:tcPr>
-          <w:p>
-            <w:pPr>
-              <w:rPr>
-                <w:rFonts w:ascii="Arial" w:hAnsi="Arial" w:cs="Arial"/>
-                <w:sz w:val="24"/>
-                <w:szCs w:val="24"/>
-              </w:rPr>
-            </w:pPr>
-            <w:r>
-              <w:rPr>
-                <w:rFonts w:ascii="Arial" w:hAnsi="Arial" w:cs="Arial"/>
-                <w:sz w:val="24"/>
-                <w:szCs w:val="24"/>
-              </w:rPr>
-              <w:t>1</w:t>
-            </w:r>
-          </w:p>
-        </w:tc>
-        <w:tc>
-          <w:tcPr>
-            <w:tcW w:w="1654" w:type="dxa"/>
-          </w:tcPr>
-          <w:p>
-            <w:pPr>
-              <w:rPr>
-                <w:rFonts w:ascii="Arial" w:hAnsi="Arial" w:cs="Arial"/>
-                <w:sz w:val="24"/>
-                <w:szCs w:val="24"/>
-              </w:rPr>
-            </w:pPr>
-            <w:r>
-              <w:rPr>
-                <w:rFonts w:ascii="Arial" w:hAnsi="Arial" w:cs="Arial"/>
-                <w:sz w:val="24"/>
-                <w:szCs w:val="24"/>
-              </w:rPr>
-              <w:t>Tipo de registro</w:t>
-            </w:r>
-          </w:p>
-        </w:tc>
-        <w:tc>
-          <w:tcPr>
-            <w:tcW w:w="1465" w:type="dxa"/>
-          </w:tcPr>
-          <w:p>
-            <w:pPr>
-              <w:jc w:val="center"/>
-              <w:rPr>
-                <w:rFonts w:ascii="Arial" w:hAnsi="Arial" w:cs="Arial"/>
-                <w:sz w:val="24"/>
-                <w:szCs w:val="24"/>
-              </w:rPr>
-            </w:pPr>
-            <w:r>
-              <w:rPr>
-                <w:rFonts w:ascii="Arial" w:hAnsi="Arial" w:cs="Arial"/>
-                <w:sz w:val="24"/>
-                <w:szCs w:val="24"/>
-              </w:rPr>
-              <w:t>002</w:t>
-            </w:r>
-          </w:p>
-        </w:tc>
-        <w:tc>
-          <w:tcPr>
-            <w:tcW w:w="1650" w:type="dxa"/>
-          </w:tcPr>
-          <w:p>
-            <w:pPr>
-              <w:jc w:val="center"/>
-              <w:rPr>
-                <w:rFonts w:ascii="Arial" w:hAnsi="Arial" w:cs="Arial"/>
-                <w:sz w:val="24"/>
-                <w:szCs w:val="24"/>
-              </w:rPr>
-            </w:pPr>
-            <w:r>
-              <w:rPr>
-                <w:rFonts w:ascii="Arial" w:hAnsi="Arial" w:cs="Arial"/>
-                <w:sz w:val="24"/>
-                <w:szCs w:val="24"/>
-              </w:rPr>
-              <w:t>001-002</w:t>
-            </w:r>
-          </w:p>
-        </w:tc>
-        <w:tc>
-          <w:tcPr>
-            <w:tcW w:w="1416" w:type="dxa"/>
-          </w:tcPr>
-          <w:p>
-            <w:pPr>
-              <w:jc w:val="center"/>
-              <w:rPr>
-                <w:rFonts w:ascii="Arial" w:hAnsi="Arial" w:cs="Arial"/>
-                <w:sz w:val="24"/>
-                <w:szCs w:val="24"/>
-              </w:rPr>
-            </w:pPr>
-            <w:r>
-              <w:rPr>
-                <w:rFonts w:ascii="Arial" w:hAnsi="Arial" w:cs="Arial"/>
-                <w:sz w:val="24"/>
-                <w:szCs w:val="24"/>
-              </w:rPr>
-              <w:t>A</w:t>
-            </w:r>
-          </w:p>
-        </w:tc>
-        <w:tc>
-          <w:tcPr>
-            <w:tcW w:w="2556" w:type="dxa"/>
-          </w:tcPr>
-          <w:p>
-            <w:pPr>
-              <w:rPr>
-                <w:rFonts w:ascii="Arial" w:hAnsi="Arial" w:cs="Arial"/>
-                <w:sz w:val="24"/>
-                <w:szCs w:val="24"/>
-              </w:rPr>
-            </w:pPr>
-            <w:r>
-              <w:rPr>
-                <w:rFonts w:ascii="Arial" w:hAnsi="Arial" w:cs="Arial"/>
-                <w:sz w:val="24"/>
-                <w:szCs w:val="24"/>
-              </w:rPr>
-              <w:t>Registro trailer: “</w:t>
-            </w:r>
-            <w:r>
-              <w:rPr>
-                <w:rFonts w:ascii="Arial" w:hAnsi="Arial" w:cs="Arial"/>
-                <w:sz w:val="24"/>
-                <w:szCs w:val="24"/>
-              </w:rPr>
-              <w:t>02”</w:t>
-            </w:r>
-          </w:p>
-        </w:tc>
-      </w:tr>
-      <w:tr>
-        <w:tc>
-          <w:tcPr>
-            <w:tcW w:w="1560" w:type="dxa"/>
-          </w:tcPr>
-          <w:p>
-            <w:pPr>
-              <w:rPr>
-                <w:rFonts w:ascii="Arial" w:hAnsi="Arial" w:cs="Arial"/>
-                <w:sz w:val="24"/>
-                <w:szCs w:val="24"/>
-              </w:rPr>
-            </w:pPr>
-            <w:r>
-              <w:rPr>
-                <w:rFonts w:ascii="Arial" w:hAnsi="Arial" w:cs="Arial"/>
-                <w:sz w:val="24"/>
-                <w:szCs w:val="24"/>
-              </w:rPr>
-              <w:t>2</w:t>
-            </w:r>
-          </w:p>
-        </w:tc>
-        <w:tc>
-          <w:tcPr>
-            <w:tcW w:w="1654" w:type="dxa"/>
-          </w:tcPr>
-          <w:p>
-            <w:pPr>
-              <w:rPr>
-                <w:rFonts w:ascii="Arial" w:hAnsi="Arial" w:cs="Arial"/>
-                <w:sz w:val="24"/>
-                <w:szCs w:val="24"/>
-              </w:rPr>
-            </w:pPr>
-            <w:r>
-              <w:rPr>
-                <w:rFonts w:ascii="Arial" w:hAnsi="Arial" w:cs="Arial"/>
-                <w:sz w:val="24"/>
-                <w:szCs w:val="24"/>
-              </w:rPr>
-              <w:t>Quantidade de registros de dados</w:t>
-            </w:r>
-          </w:p>
-        </w:tc>
-        <w:tc>
-          <w:tcPr>
-            <w:tcW w:w="1465" w:type="dxa"/>
-          </w:tcPr>
-          <w:p>
-            <w:pPr>
-              <w:jc w:val="center"/>
-              <w:rPr>
-                <w:rFonts w:ascii="Arial" w:hAnsi="Arial" w:cs="Arial"/>
-                <w:sz w:val="24"/>
-                <w:szCs w:val="24"/>
-              </w:rPr>
-            </w:pPr>
-            <w:r>
-              <w:rPr>
-                <w:rFonts w:ascii="Arial" w:hAnsi="Arial" w:cs="Arial"/>
-                <w:sz w:val="24"/>
-                <w:szCs w:val="24"/>
-              </w:rPr>
-              <w:t>010</w:t>
-            </w:r>
-          </w:p>
-        </w:tc>
-        <w:tc>
-          <w:tcPr>
-            <w:tcW w:w="1650" w:type="dxa"/>
-          </w:tcPr>
-          <w:p>
-            <w:pPr>
-              <w:jc w:val="center"/>
-              <w:rPr>
-                <w:rFonts w:ascii="Arial" w:hAnsi="Arial" w:cs="Arial"/>
-                <w:sz w:val="24"/>
-                <w:szCs w:val="24"/>
-              </w:rPr>
-            </w:pPr>
-            <w:r>
-              <w:rPr>
-                <w:rFonts w:ascii="Arial" w:hAnsi="Arial" w:cs="Arial"/>
-                <w:sz w:val="24"/>
-                <w:szCs w:val="24"/>
-              </w:rPr>
-              <w:t>003-012</w:t>
-            </w:r>
-          </w:p>
-        </w:tc>
-        <w:tc>
-          <w:tcPr>
-            <w:tcW w:w="1416" w:type="dxa"/>
-          </w:tcPr>
-          <w:p>
-            <w:pPr>
-              <w:jc w:val="center"/>
-              <w:rPr>
-                <w:rFonts w:ascii="Arial" w:hAnsi="Arial" w:cs="Arial"/>
-                <w:sz w:val="24"/>
-                <w:szCs w:val="24"/>
-              </w:rPr>
-            </w:pPr>
-            <w:r>
-              <w:rPr>
-                <w:rFonts w:ascii="Arial" w:hAnsi="Arial" w:cs="Arial"/>
-                <w:sz w:val="24"/>
-                <w:szCs w:val="24"/>
-              </w:rPr>
-              <w:t>N</w:t>
-            </w:r>
-          </w:p>
-        </w:tc>
-        <w:tc>
-          <w:tcPr>
-            <w:tcW w:w="2556" w:type="dxa"/>
-          </w:tcPr>
-          <w:p>
-            <w:pPr>
-              <w:rPr>
-                <w:rFonts w:ascii="Arial" w:hAnsi="Arial" w:cs="Arial"/>
-                <w:sz w:val="24"/>
-                <w:szCs w:val="24"/>
-              </w:rPr>
-            </w:pPr>
-            <w:r>
-              <w:rPr>
-                <w:rFonts w:ascii="Arial" w:hAnsi="Arial" w:cs="Arial"/>
-                <w:sz w:val="24"/>
-                <w:szCs w:val="24"/>
-              </w:rPr>
-              <w:t>Número de registros de dados gravados (</w:t>
-            </w:r>
-            <w:r>
-              <w:rPr>
-                <w:rFonts w:ascii="Arial" w:hAnsi="Arial" w:cs="Arial"/>
-                <w:sz w:val="24"/>
-                <w:szCs w:val="24"/>
-              </w:rPr>
-              <w:t>Não contabiliza Header nem Trailer</w:t>
-            </w:r>
-            <w:r>
-              <w:rPr>
-                <w:rFonts w:ascii="Arial" w:hAnsi="Arial" w:cs="Arial"/>
-                <w:sz w:val="24"/>
-                <w:szCs w:val="24"/>
-              </w:rPr>
-              <w:t>)</w:t>
-            </w:r>
-          </w:p>
-        </w:tc>
-      </w:tr>
-    </w:tbl>
     <w:p>
       <w:pPr>
         <w:pStyle w:val="PargrafodaLista"/>
@@ -3207,6 +2663,430 @@
         <w:t>Tamanho dos dados úteis: 12</w:t>
       </w:r>
     </w:p>
+    <w:tbl>
+      <w:tblPr>
+        <w:tblStyle w:val="Tabelacomgrade"/>
+        <w:tblpPr w:leftFromText="141" w:rightFromText="141" w:vertAnchor="page" w:horzAnchor="margin" w:tblpXSpec="center" w:tblpY="2425"/>
+        <w:tblW w:w="10301" w:type="dxa"/>
+        <w:tblLook w:val="04A0" w:firstRow="1" w:lastRow="0" w:firstColumn="1" w:lastColumn="0" w:noHBand="0" w:noVBand="1"/>
+      </w:tblPr>
+      <w:tblGrid>
+        <w:gridCol w:w="1560"/>
+        <w:gridCol w:w="1654"/>
+        <w:gridCol w:w="1465"/>
+        <w:gridCol w:w="1650"/>
+        <w:gridCol w:w="1416"/>
+        <w:gridCol w:w="2556"/>
+      </w:tblGrid>
+      <w:tr>
+        <w:tc>
+          <w:tcPr>
+            <w:tcW w:w="1560" w:type="dxa"/>
+          </w:tcPr>
+          <w:p>
+            <w:pPr>
+              <w:rPr>
+                <w:rFonts w:ascii="Arial" w:hAnsi="Arial" w:cs="Arial"/>
+                <w:sz w:val="24"/>
+                <w:szCs w:val="24"/>
+              </w:rPr>
+            </w:pPr>
+            <w:r>
+              <w:rPr>
+                <w:rFonts w:ascii="Arial" w:hAnsi="Arial" w:cs="Arial"/>
+                <w:sz w:val="24"/>
+                <w:szCs w:val="24"/>
+              </w:rPr>
+              <w:t>Número do Campo</w:t>
+            </w:r>
+          </w:p>
+        </w:tc>
+        <w:tc>
+          <w:tcPr>
+            <w:tcW w:w="1654" w:type="dxa"/>
+          </w:tcPr>
+          <w:p>
+            <w:pPr>
+              <w:rPr>
+                <w:rFonts w:ascii="Arial" w:hAnsi="Arial" w:cs="Arial"/>
+                <w:sz w:val="24"/>
+                <w:szCs w:val="24"/>
+              </w:rPr>
+            </w:pPr>
+            <w:r>
+              <w:rPr>
+                <w:rFonts w:ascii="Arial" w:hAnsi="Arial" w:cs="Arial"/>
+                <w:sz w:val="24"/>
+                <w:szCs w:val="24"/>
+              </w:rPr>
+              <w:t>Nome do Campo</w:t>
+            </w:r>
+          </w:p>
+        </w:tc>
+        <w:tc>
+          <w:tcPr>
+            <w:tcW w:w="1465" w:type="dxa"/>
+          </w:tcPr>
+          <w:p>
+            <w:pPr>
+              <w:rPr>
+                <w:rFonts w:ascii="Arial" w:hAnsi="Arial" w:cs="Arial"/>
+                <w:sz w:val="24"/>
+                <w:szCs w:val="24"/>
+              </w:rPr>
+            </w:pPr>
+            <w:r>
+              <w:rPr>
+                <w:rFonts w:ascii="Arial" w:hAnsi="Arial" w:cs="Arial"/>
+                <w:sz w:val="24"/>
+                <w:szCs w:val="24"/>
+              </w:rPr>
+              <w:t>Tamanho</w:t>
+            </w:r>
+          </w:p>
+        </w:tc>
+        <w:tc>
+          <w:tcPr>
+            <w:tcW w:w="1650" w:type="dxa"/>
+          </w:tcPr>
+          <w:p>
+            <w:pPr>
+              <w:rPr>
+                <w:rFonts w:ascii="Arial" w:hAnsi="Arial" w:cs="Arial"/>
+                <w:sz w:val="24"/>
+                <w:szCs w:val="24"/>
+              </w:rPr>
+            </w:pPr>
+            <w:r>
+              <w:rPr>
+                <w:rFonts w:ascii="Arial" w:hAnsi="Arial" w:cs="Arial"/>
+                <w:sz w:val="24"/>
+                <w:szCs w:val="24"/>
+              </w:rPr>
+              <w:t>Posição</w:t>
+            </w:r>
+          </w:p>
+        </w:tc>
+        <w:tc>
+          <w:tcPr>
+            <w:tcW w:w="1416" w:type="dxa"/>
+          </w:tcPr>
+          <w:p>
+            <w:pPr>
+              <w:rPr>
+                <w:rFonts w:ascii="Arial" w:hAnsi="Arial" w:cs="Arial"/>
+                <w:sz w:val="24"/>
+                <w:szCs w:val="24"/>
+              </w:rPr>
+            </w:pPr>
+            <w:r>
+              <w:rPr>
+                <w:rFonts w:ascii="Arial" w:hAnsi="Arial" w:cs="Arial"/>
+                <w:sz w:val="24"/>
+                <w:szCs w:val="24"/>
+              </w:rPr>
+              <w:t>Formato</w:t>
+            </w:r>
+          </w:p>
+        </w:tc>
+        <w:tc>
+          <w:tcPr>
+            <w:tcW w:w="2556" w:type="dxa"/>
+          </w:tcPr>
+          <w:p>
+            <w:pPr>
+              <w:rPr>
+                <w:rFonts w:ascii="Arial" w:hAnsi="Arial" w:cs="Arial"/>
+                <w:sz w:val="24"/>
+                <w:szCs w:val="24"/>
+              </w:rPr>
+            </w:pPr>
+            <w:r>
+              <w:rPr>
+                <w:rFonts w:ascii="Arial" w:hAnsi="Arial" w:cs="Arial"/>
+                <w:sz w:val="24"/>
+                <w:szCs w:val="24"/>
+              </w:rPr>
+              <w:t>Descrição</w:t>
+            </w:r>
+          </w:p>
+        </w:tc>
+      </w:tr>
+      <w:tr>
+        <w:tc>
+          <w:tcPr>
+            <w:tcW w:w="1560" w:type="dxa"/>
+          </w:tcPr>
+          <w:p>
+            <w:pPr>
+              <w:rPr>
+                <w:rFonts w:ascii="Arial" w:hAnsi="Arial" w:cs="Arial"/>
+                <w:sz w:val="24"/>
+                <w:szCs w:val="24"/>
+              </w:rPr>
+            </w:pPr>
+            <w:r>
+              <w:rPr>
+                <w:rFonts w:ascii="Arial" w:hAnsi="Arial" w:cs="Arial"/>
+                <w:sz w:val="24"/>
+                <w:szCs w:val="24"/>
+              </w:rPr>
+              <w:t>1</w:t>
+            </w:r>
+          </w:p>
+        </w:tc>
+        <w:tc>
+          <w:tcPr>
+            <w:tcW w:w="1654" w:type="dxa"/>
+          </w:tcPr>
+          <w:p>
+            <w:pPr>
+              <w:rPr>
+                <w:rFonts w:ascii="Arial" w:hAnsi="Arial" w:cs="Arial"/>
+                <w:sz w:val="24"/>
+                <w:szCs w:val="24"/>
+              </w:rPr>
+            </w:pPr>
+            <w:r>
+              <w:rPr>
+                <w:rFonts w:ascii="Arial" w:hAnsi="Arial" w:cs="Arial"/>
+                <w:sz w:val="24"/>
+                <w:szCs w:val="24"/>
+              </w:rPr>
+              <w:t>Tipo de registro</w:t>
+            </w:r>
+          </w:p>
+        </w:tc>
+        <w:tc>
+          <w:tcPr>
+            <w:tcW w:w="1465" w:type="dxa"/>
+          </w:tcPr>
+          <w:p>
+            <w:pPr>
+              <w:jc w:val="center"/>
+              <w:rPr>
+                <w:rFonts w:ascii="Arial" w:hAnsi="Arial" w:cs="Arial"/>
+                <w:sz w:val="24"/>
+                <w:szCs w:val="24"/>
+              </w:rPr>
+            </w:pPr>
+            <w:r>
+              <w:rPr>
+                <w:rFonts w:ascii="Arial" w:hAnsi="Arial" w:cs="Arial"/>
+                <w:sz w:val="24"/>
+                <w:szCs w:val="24"/>
+              </w:rPr>
+              <w:t>002</w:t>
+            </w:r>
+          </w:p>
+        </w:tc>
+        <w:tc>
+          <w:tcPr>
+            <w:tcW w:w="1650" w:type="dxa"/>
+          </w:tcPr>
+          <w:p>
+            <w:pPr>
+              <w:jc w:val="center"/>
+              <w:rPr>
+                <w:rFonts w:ascii="Arial" w:hAnsi="Arial" w:cs="Arial"/>
+                <w:sz w:val="24"/>
+                <w:szCs w:val="24"/>
+              </w:rPr>
+            </w:pPr>
+            <w:r>
+              <w:rPr>
+                <w:rFonts w:ascii="Arial" w:hAnsi="Arial" w:cs="Arial"/>
+                <w:sz w:val="24"/>
+                <w:szCs w:val="24"/>
+              </w:rPr>
+              <w:t>001-002</w:t>
+            </w:r>
+          </w:p>
+        </w:tc>
+        <w:tc>
+          <w:tcPr>
+            <w:tcW w:w="1416" w:type="dxa"/>
+          </w:tcPr>
+          <w:p>
+            <w:pPr>
+              <w:jc w:val="center"/>
+              <w:rPr>
+                <w:rFonts w:ascii="Arial" w:hAnsi="Arial" w:cs="Arial"/>
+                <w:sz w:val="24"/>
+                <w:szCs w:val="24"/>
+              </w:rPr>
+            </w:pPr>
+            <w:r>
+              <w:rPr>
+                <w:rFonts w:ascii="Arial" w:hAnsi="Arial" w:cs="Arial"/>
+                <w:sz w:val="24"/>
+                <w:szCs w:val="24"/>
+              </w:rPr>
+              <w:t>A</w:t>
+            </w:r>
+          </w:p>
+        </w:tc>
+        <w:tc>
+          <w:tcPr>
+            <w:tcW w:w="2556" w:type="dxa"/>
+          </w:tcPr>
+          <w:p>
+            <w:pPr>
+              <w:rPr>
+                <w:rFonts w:ascii="Arial" w:hAnsi="Arial" w:cs="Arial"/>
+                <w:sz w:val="24"/>
+                <w:szCs w:val="24"/>
+              </w:rPr>
+            </w:pPr>
+            <w:r>
+              <w:rPr>
+                <w:rFonts w:ascii="Arial" w:hAnsi="Arial" w:cs="Arial"/>
+                <w:sz w:val="24"/>
+                <w:szCs w:val="24"/>
+              </w:rPr>
+              <w:t>Registro trailer: “02”</w:t>
+            </w:r>
+          </w:p>
+        </w:tc>
+      </w:tr>
+      <w:tr>
+        <w:tc>
+          <w:tcPr>
+            <w:tcW w:w="1560" w:type="dxa"/>
+          </w:tcPr>
+          <w:p>
+            <w:pPr>
+              <w:rPr>
+                <w:rFonts w:ascii="Arial" w:hAnsi="Arial" w:cs="Arial"/>
+                <w:sz w:val="24"/>
+                <w:szCs w:val="24"/>
+              </w:rPr>
+            </w:pPr>
+            <w:r>
+              <w:rPr>
+                <w:rFonts w:ascii="Arial" w:hAnsi="Arial" w:cs="Arial"/>
+                <w:sz w:val="24"/>
+                <w:szCs w:val="24"/>
+              </w:rPr>
+              <w:t>2</w:t>
+            </w:r>
+          </w:p>
+        </w:tc>
+        <w:tc>
+          <w:tcPr>
+            <w:tcW w:w="1654" w:type="dxa"/>
+          </w:tcPr>
+          <w:p>
+            <w:pPr>
+              <w:rPr>
+                <w:rFonts w:ascii="Arial" w:hAnsi="Arial" w:cs="Arial"/>
+                <w:sz w:val="24"/>
+                <w:szCs w:val="24"/>
+              </w:rPr>
+            </w:pPr>
+            <w:r>
+              <w:rPr>
+                <w:rFonts w:ascii="Arial" w:hAnsi="Arial" w:cs="Arial"/>
+                <w:sz w:val="24"/>
+                <w:szCs w:val="24"/>
+              </w:rPr>
+              <w:t>Quantidade de registros de dados</w:t>
+            </w:r>
+          </w:p>
+        </w:tc>
+        <w:tc>
+          <w:tcPr>
+            <w:tcW w:w="1465" w:type="dxa"/>
+          </w:tcPr>
+          <w:p>
+            <w:pPr>
+              <w:jc w:val="center"/>
+              <w:rPr>
+                <w:rFonts w:ascii="Arial" w:hAnsi="Arial" w:cs="Arial"/>
+                <w:sz w:val="24"/>
+                <w:szCs w:val="24"/>
+              </w:rPr>
+            </w:pPr>
+            <w:r>
+              <w:rPr>
+                <w:rFonts w:ascii="Arial" w:hAnsi="Arial" w:cs="Arial"/>
+                <w:sz w:val="24"/>
+                <w:szCs w:val="24"/>
+              </w:rPr>
+              <w:t>010</w:t>
+            </w:r>
+          </w:p>
+        </w:tc>
+        <w:tc>
+          <w:tcPr>
+            <w:tcW w:w="1650" w:type="dxa"/>
+          </w:tcPr>
+          <w:p>
+            <w:pPr>
+              <w:jc w:val="center"/>
+              <w:rPr>
+                <w:rFonts w:ascii="Arial" w:hAnsi="Arial" w:cs="Arial"/>
+                <w:sz w:val="24"/>
+                <w:szCs w:val="24"/>
+              </w:rPr>
+            </w:pPr>
+            <w:r>
+              <w:rPr>
+                <w:rFonts w:ascii="Arial" w:hAnsi="Arial" w:cs="Arial"/>
+                <w:sz w:val="24"/>
+                <w:szCs w:val="24"/>
+              </w:rPr>
+              <w:t>003-012</w:t>
+            </w:r>
+          </w:p>
+        </w:tc>
+        <w:tc>
+          <w:tcPr>
+            <w:tcW w:w="1416" w:type="dxa"/>
+          </w:tcPr>
+          <w:p>
+            <w:pPr>
+              <w:jc w:val="center"/>
+              <w:rPr>
+                <w:rFonts w:ascii="Arial" w:hAnsi="Arial" w:cs="Arial"/>
+                <w:sz w:val="24"/>
+                <w:szCs w:val="24"/>
+              </w:rPr>
+            </w:pPr>
+            <w:r>
+              <w:rPr>
+                <w:rFonts w:ascii="Arial" w:hAnsi="Arial" w:cs="Arial"/>
+                <w:sz w:val="24"/>
+                <w:szCs w:val="24"/>
+              </w:rPr>
+              <w:t>N</w:t>
+            </w:r>
+          </w:p>
+        </w:tc>
+        <w:tc>
+          <w:tcPr>
+            <w:tcW w:w="2556" w:type="dxa"/>
+          </w:tcPr>
+          <w:p>
+            <w:pPr>
+              <w:rPr>
+                <w:rFonts w:ascii="Arial" w:hAnsi="Arial" w:cs="Arial"/>
+                <w:sz w:val="24"/>
+                <w:szCs w:val="24"/>
+              </w:rPr>
+            </w:pPr>
+            <w:r>
+              <w:rPr>
+                <w:rFonts w:ascii="Arial" w:hAnsi="Arial" w:cs="Arial"/>
+                <w:sz w:val="24"/>
+                <w:szCs w:val="24"/>
+              </w:rPr>
+              <w:t>Número de registros de dados gravados (Não contabiliza Header nem Trailer)</w:t>
+            </w:r>
+          </w:p>
+        </w:tc>
+      </w:tr>
+    </w:tbl>
     <w:p>
       <w:pPr>
         <w:pStyle w:val="PargrafodaLista"/>

</xml_diff>